<commit_message>
fix issue and update date
</commit_message>
<xml_diff>
--- a/excel/finished/wgdoc/高炉日生产分析报告.docx
+++ b/excel/finished/wgdoc/高炉日生产分析报告.docx
@@ -21,29 +21,7 @@
           <w:sz w:val="48"/>
           <w:szCs w:val="48"/>
         </w:rPr>
-        <w:t>高炉</w:t>
-      </w:r>
-      <w:proofErr w:type="gramStart"/>
-      <w:r>
-        <w:rPr>
-          <w:rFonts w:ascii="STXingkai" w:eastAsia="STXingkai" w:hAnsi="楷体" w:hint="eastAsia"/>
-          <w:b/>
-          <w:bCs/>
-          <w:sz w:val="48"/>
-          <w:szCs w:val="48"/>
-        </w:rPr>
-        <w:t>日分析</w:t>
-      </w:r>
-      <w:proofErr w:type="gramEnd"/>
-      <w:r>
-        <w:rPr>
-          <w:rFonts w:ascii="STXingkai" w:eastAsia="STXingkai" w:hAnsi="楷体" w:hint="eastAsia"/>
-          <w:b/>
-          <w:bCs/>
-          <w:sz w:val="48"/>
-          <w:szCs w:val="48"/>
-        </w:rPr>
-        <w:t>报告</w:t>
+        <w:t>高炉日分析报告</w:t>
       </w:r>
     </w:p>
     <w:p>
@@ -82,25 +60,7 @@
           <w:sz w:val="24"/>
           <w:szCs w:val="24"/>
         </w:rPr>
-        <w:t>{{</w:t>
-      </w:r>
-      <w:proofErr w:type="spellStart"/>
-      <w:r>
-        <w:rPr>
-          <w:rFonts w:ascii="宋体" w:eastAsia="宋体" w:hAnsi="宋体"/>
-          <w:sz w:val="24"/>
-          <w:szCs w:val="24"/>
-        </w:rPr>
-        <w:t>current_date</w:t>
-      </w:r>
-      <w:proofErr w:type="spellEnd"/>
-      <w:r>
-        <w:rPr>
-          <w:rFonts w:ascii="宋体" w:eastAsia="宋体" w:hAnsi="宋体"/>
-          <w:sz w:val="24"/>
-          <w:szCs w:val="24"/>
-        </w:rPr>
-        <w:t>}}</w:t>
+        <w:t>{{current_date}}</w:t>
       </w:r>
     </w:p>
     <w:p>
@@ -1621,7 +1581,6 @@
         </w:rPr>
         <w:t>{{</w:t>
       </w:r>
-      <w:proofErr w:type="spellStart"/>
       <w:r>
         <w:rPr>
           <w:rFonts w:ascii="宋体" w:eastAsia="宋体" w:hAnsi="宋体"/>
@@ -1633,7 +1592,6 @@
         </w:rPr>
         <w:t>firstGradeRate</w:t>
       </w:r>
-      <w:proofErr w:type="spellEnd"/>
       <w:r>
         <w:rPr>
           <w:rFonts w:ascii="宋体" w:eastAsia="宋体" w:hAnsi="宋体"/>
@@ -1664,7 +1622,6 @@
         </w:rPr>
         <w:t>{{</w:t>
       </w:r>
-      <w:proofErr w:type="spellStart"/>
       <w:r>
         <w:rPr>
           <w:rFonts w:ascii="宋体" w:eastAsia="宋体" w:hAnsi="宋体"/>
@@ -1687,7 +1644,6 @@
         </w:rPr>
         <w:t>QualifiedRate</w:t>
       </w:r>
-      <w:proofErr w:type="spellEnd"/>
       <w:r>
         <w:rPr>
           <w:rFonts w:ascii="宋体" w:eastAsia="宋体" w:hAnsi="宋体"/>
@@ -3271,26 +3227,59 @@
           <w:sz w:val="24"/>
           <w:szCs w:val="24"/>
         </w:rPr>
-        <w:t>昨日烧结矿</w:t>
-      </w:r>
-      <w:proofErr w:type="spellStart"/>
+        <w:t>昨日烧结矿T</w:t>
+      </w:r>
+      <w:r>
+        <w:rPr>
+          <w:rFonts w:ascii="宋体" w:eastAsia="宋体" w:hAnsi="宋体"/>
+          <w:sz w:val="24"/>
+          <w:szCs w:val="24"/>
+        </w:rPr>
+        <w:t>Fe</w:t>
+      </w:r>
+      <w:r>
+        <w:rPr>
+          <w:rFonts w:ascii="宋体" w:eastAsia="宋体" w:hAnsi="宋体"/>
+          <w:sz w:val="24"/>
+          <w:szCs w:val="24"/>
+        </w:rPr>
+        <w:t xml:space="preserve"> </w:t>
+      </w:r>
+      <w:r>
+        <w:rPr>
+          <w:rFonts w:ascii="宋体" w:eastAsia="宋体" w:hAnsi="宋体"/>
+          <w:b/>
+          <w:bCs/>
+          <w:sz w:val="24"/>
+          <w:szCs w:val="24"/>
+          <w:u w:val="single"/>
+        </w:rPr>
+        <w:t>{{partTwo11}}</w:t>
+      </w:r>
+      <w:r>
+        <w:rPr>
+          <w:rFonts w:ascii="宋体" w:eastAsia="宋体" w:hAnsi="宋体"/>
+          <w:sz w:val="24"/>
+          <w:szCs w:val="24"/>
+        </w:rPr>
+        <w:t>%</w:t>
+      </w:r>
       <w:r>
         <w:rPr>
           <w:rFonts w:ascii="宋体" w:eastAsia="宋体" w:hAnsi="宋体" w:hint="eastAsia"/>
           <w:sz w:val="24"/>
           <w:szCs w:val="24"/>
         </w:rPr>
-        <w:t>T</w:t>
-      </w:r>
-      <w:r>
-        <w:rPr>
-          <w:rFonts w:ascii="宋体" w:eastAsia="宋体" w:hAnsi="宋体"/>
-          <w:sz w:val="24"/>
-          <w:szCs w:val="24"/>
-        </w:rPr>
-        <w:t>Fe</w:t>
-      </w:r>
-      <w:proofErr w:type="spellEnd"/>
+        <w:t>、F</w:t>
+      </w:r>
+      <w:r>
+        <w:rPr>
+          <w:rFonts w:ascii="宋体" w:eastAsia="宋体" w:hAnsi="宋体"/>
+          <w:sz w:val="24"/>
+          <w:szCs w:val="24"/>
+        </w:rPr>
+        <w:t>eO</w:t>
+      </w:r>
       <w:r>
         <w:rPr>
           <w:rFonts w:ascii="宋体" w:eastAsia="宋体" w:hAnsi="宋体"/>
@@ -3308,7 +3297,7 @@
           <w:szCs w:val="24"/>
           <w:u w:val="single"/>
         </w:rPr>
-        <w:t>{{partTwo11}}</w:t>
+        <w:t>{{partTwo12}}</w:t>
       </w:r>
       <w:r>
         <w:rPr>
@@ -3324,69 +3313,7 @@
           <w:sz w:val="24"/>
           <w:szCs w:val="24"/>
         </w:rPr>
-        <w:t>、</w:t>
-      </w:r>
-      <w:proofErr w:type="spellStart"/>
-      <w:r>
-        <w:rPr>
-          <w:rFonts w:ascii="宋体" w:eastAsia="宋体" w:hAnsi="宋体" w:hint="eastAsia"/>
-          <w:sz w:val="24"/>
-          <w:szCs w:val="24"/>
-        </w:rPr>
-        <w:t>F</w:t>
-      </w:r>
-      <w:r>
-        <w:rPr>
-          <w:rFonts w:ascii="宋体" w:eastAsia="宋体" w:hAnsi="宋体"/>
-          <w:sz w:val="24"/>
-          <w:szCs w:val="24"/>
-        </w:rPr>
-        <w:t>eO</w:t>
-      </w:r>
-      <w:proofErr w:type="spellEnd"/>
-      <w:r>
-        <w:rPr>
-          <w:rFonts w:ascii="宋体" w:eastAsia="宋体" w:hAnsi="宋体"/>
-          <w:sz w:val="24"/>
-          <w:szCs w:val="24"/>
-        </w:rPr>
-        <w:t xml:space="preserve"> </w:t>
-      </w:r>
-      <w:r>
-        <w:rPr>
-          <w:rFonts w:ascii="宋体" w:eastAsia="宋体" w:hAnsi="宋体"/>
-          <w:b/>
-          <w:bCs/>
-          <w:sz w:val="24"/>
-          <w:szCs w:val="24"/>
-          <w:u w:val="single"/>
-        </w:rPr>
-        <w:t>{{partTwo12}}</w:t>
-      </w:r>
-      <w:r>
-        <w:rPr>
-          <w:rFonts w:ascii="宋体" w:eastAsia="宋体" w:hAnsi="宋体"/>
-          <w:sz w:val="24"/>
-          <w:szCs w:val="24"/>
-        </w:rPr>
-        <w:t>%</w:t>
-      </w:r>
-      <w:r>
-        <w:rPr>
-          <w:rFonts w:ascii="宋体" w:eastAsia="宋体" w:hAnsi="宋体" w:hint="eastAsia"/>
-          <w:sz w:val="24"/>
-          <w:szCs w:val="24"/>
-        </w:rPr>
-        <w:t>、</w:t>
-      </w:r>
-      <w:proofErr w:type="spellStart"/>
-      <w:r>
-        <w:rPr>
-          <w:rFonts w:ascii="宋体" w:eastAsia="宋体" w:hAnsi="宋体" w:hint="eastAsia"/>
-          <w:sz w:val="24"/>
-          <w:szCs w:val="24"/>
-        </w:rPr>
-        <w:t>C</w:t>
+        <w:t>、C</w:t>
       </w:r>
       <w:r>
         <w:rPr>
@@ -3396,7 +3323,6 @@
         </w:rPr>
         <w:t>aO</w:t>
       </w:r>
-      <w:proofErr w:type="spellEnd"/>
       <w:r>
         <w:rPr>
           <w:rFonts w:ascii="宋体" w:eastAsia="宋体" w:hAnsi="宋体"/>
@@ -3666,69 +3592,50 @@
           <w:sz w:val="24"/>
           <w:szCs w:val="24"/>
         </w:rPr>
-        <w:t>昨日球团矿</w:t>
-      </w:r>
-      <w:proofErr w:type="spellStart"/>
+        <w:t>昨日球团矿T</w:t>
+      </w:r>
+      <w:r>
+        <w:rPr>
+          <w:rFonts w:ascii="宋体" w:eastAsia="宋体" w:hAnsi="宋体"/>
+          <w:sz w:val="24"/>
+          <w:szCs w:val="24"/>
+        </w:rPr>
+        <w:t>Fe</w:t>
+      </w:r>
+      <w:r>
+        <w:rPr>
+          <w:rFonts w:ascii="宋体" w:eastAsia="宋体" w:hAnsi="宋体"/>
+          <w:sz w:val="24"/>
+          <w:szCs w:val="24"/>
+        </w:rPr>
+        <w:t xml:space="preserve"> </w:t>
+      </w:r>
+      <w:r>
+        <w:rPr>
+          <w:rFonts w:ascii="宋体" w:eastAsia="宋体" w:hAnsi="宋体"/>
+          <w:b/>
+          <w:bCs/>
+          <w:sz w:val="24"/>
+          <w:szCs w:val="24"/>
+          <w:u w:val="single"/>
+        </w:rPr>
+        <w:t>{{partTwo18}}</w:t>
+      </w:r>
+      <w:r>
+        <w:rPr>
+          <w:rFonts w:ascii="宋体" w:eastAsia="宋体" w:hAnsi="宋体"/>
+          <w:sz w:val="24"/>
+          <w:szCs w:val="24"/>
+        </w:rPr>
+        <w:t>%</w:t>
+      </w:r>
       <w:r>
         <w:rPr>
           <w:rFonts w:ascii="宋体" w:eastAsia="宋体" w:hAnsi="宋体" w:hint="eastAsia"/>
           <w:sz w:val="24"/>
           <w:szCs w:val="24"/>
         </w:rPr>
-        <w:t>T</w:t>
-      </w:r>
-      <w:r>
-        <w:rPr>
-          <w:rFonts w:ascii="宋体" w:eastAsia="宋体" w:hAnsi="宋体"/>
-          <w:sz w:val="24"/>
-          <w:szCs w:val="24"/>
-        </w:rPr>
-        <w:t>Fe</w:t>
-      </w:r>
-      <w:proofErr w:type="spellEnd"/>
-      <w:r>
-        <w:rPr>
-          <w:rFonts w:ascii="宋体" w:eastAsia="宋体" w:hAnsi="宋体"/>
-          <w:sz w:val="24"/>
-          <w:szCs w:val="24"/>
-        </w:rPr>
-        <w:t xml:space="preserve"> </w:t>
-      </w:r>
-      <w:r>
-        <w:rPr>
-          <w:rFonts w:ascii="宋体" w:eastAsia="宋体" w:hAnsi="宋体"/>
-          <w:b/>
-          <w:bCs/>
-          <w:sz w:val="24"/>
-          <w:szCs w:val="24"/>
-          <w:u w:val="single"/>
-        </w:rPr>
-        <w:t>{{partTwo18}}</w:t>
-      </w:r>
-      <w:r>
-        <w:rPr>
-          <w:rFonts w:ascii="宋体" w:eastAsia="宋体" w:hAnsi="宋体"/>
-          <w:sz w:val="24"/>
-          <w:szCs w:val="24"/>
-        </w:rPr>
-        <w:t>%</w:t>
-      </w:r>
-      <w:r>
-        <w:rPr>
-          <w:rFonts w:ascii="宋体" w:eastAsia="宋体" w:hAnsi="宋体" w:hint="eastAsia"/>
-          <w:sz w:val="24"/>
-          <w:szCs w:val="24"/>
-        </w:rPr>
-        <w:t>、</w:t>
-      </w:r>
-      <w:proofErr w:type="spellStart"/>
-      <w:r>
-        <w:rPr>
-          <w:rFonts w:ascii="宋体" w:eastAsia="宋体" w:hAnsi="宋体" w:hint="eastAsia"/>
-          <w:sz w:val="24"/>
-          <w:szCs w:val="24"/>
-        </w:rPr>
-        <w:t>C</w:t>
+        <w:t>、C</w:t>
       </w:r>
       <w:r>
         <w:rPr>
@@ -3738,7 +3645,6 @@
         </w:rPr>
         <w:t>aO</w:t>
       </w:r>
-      <w:proofErr w:type="spellEnd"/>
       <w:r>
         <w:rPr>
           <w:rFonts w:ascii="宋体" w:eastAsia="宋体" w:hAnsi="宋体"/>
@@ -3842,16 +3748,7 @@
           <w:sz w:val="24"/>
           <w:szCs w:val="24"/>
         </w:rPr>
-        <w:t>昨日块矿</w:t>
-      </w:r>
-      <w:proofErr w:type="spellStart"/>
-      <w:r>
-        <w:rPr>
-          <w:rFonts w:ascii="宋体" w:eastAsia="宋体" w:hAnsi="宋体" w:hint="eastAsia"/>
-          <w:sz w:val="24"/>
-          <w:szCs w:val="24"/>
-        </w:rPr>
-        <w:t>T</w:t>
+        <w:t>昨日块矿T</w:t>
       </w:r>
       <w:r>
         <w:rPr>
@@ -3861,7 +3758,6 @@
         </w:rPr>
         <w:t>Fe</w:t>
       </w:r>
-      <w:proofErr w:type="spellEnd"/>
       <w:r>
         <w:rPr>
           <w:rFonts w:ascii="宋体" w:eastAsia="宋体" w:hAnsi="宋体"/>
@@ -5737,7 +5633,6 @@
               </w:rPr>
               <w:t>$</w:t>
             </w:r>
-            <w:proofErr w:type="spellStart"/>
             <w:r>
               <w:rPr>
                 <w:rFonts w:ascii="等线" w:eastAsia="等线" w:hAnsi="等线"/>
@@ -5747,31 +5642,7 @@
                 <w:sz w:val="21"/>
                 <w:szCs w:val="21"/>
               </w:rPr>
-              <w:t>fe</w:t>
-            </w:r>
-            <w:proofErr w:type="spellEnd"/>
-            <w:r>
-              <w:rPr>
-                <w:rFonts w:ascii="等线" w:eastAsia="等线" w:hAnsi="等线"/>
-                <w:color w:val="000000"/>
-                <w:kern w:val="2"/>
-                <w:position w:val="-1"/>
-                <w:sz w:val="21"/>
-                <w:szCs w:val="21"/>
-              </w:rPr>
-              <w:t xml:space="preserve">: </w:t>
-            </w:r>
-            <w:proofErr w:type="spellStart"/>
-            <w:r>
-              <w:rPr>
-                <w:rFonts w:ascii="等线" w:eastAsia="等线" w:hAnsi="等线"/>
-                <w:color w:val="000000"/>
-                <w:kern w:val="2"/>
-                <w:position w:val="-1"/>
-                <w:sz w:val="21"/>
-                <w:szCs w:val="21"/>
-              </w:rPr>
-              <w:t>partThree</w:t>
+              <w:t>fe: partThree</w:t>
             </w:r>
             <w:r>
               <w:rPr>
@@ -5784,7 +5655,6 @@
               </w:rPr>
               <w:t>List</w:t>
             </w:r>
-            <w:proofErr w:type="spellEnd"/>
             <w:r>
               <w:rPr>
                 <w:rFonts w:ascii="等线" w:eastAsia="等线" w:hAnsi="等线"/>
@@ -5830,8 +5700,6 @@
                 <w:position w:val="-1"/>
               </w:rPr>
             </w:pPr>
-            <w:proofErr w:type="spellStart"/>
-            <w:proofErr w:type="gramStart"/>
             <w:r>
               <w:rPr>
                 <w:rFonts w:ascii="等线" w:eastAsia="等线" w:hAnsi="等线" w:cs="宋体"/>
@@ -5840,8 +5708,6 @@
               </w:rPr>
               <w:t>t.target</w:t>
             </w:r>
-            <w:proofErr w:type="spellEnd"/>
-            <w:proofErr w:type="gramEnd"/>
           </w:p>
         </w:tc>
         <w:tc>
@@ -5853,8 +5719,6 @@
             <w:pPr>
               <w:jc w:val="left"/>
             </w:pPr>
-            <w:proofErr w:type="spellStart"/>
-            <w:proofErr w:type="gramStart"/>
             <w:r>
               <w:rPr>
                 <w:rFonts w:ascii="等线" w:eastAsia="等线" w:hAnsi="等线" w:cs="宋体"/>
@@ -5871,8 +5735,6 @@
               </w:rPr>
               <w:t>real</w:t>
             </w:r>
-            <w:proofErr w:type="spellEnd"/>
-            <w:proofErr w:type="gramEnd"/>
           </w:p>
         </w:tc>
         <w:tc>
@@ -5884,7 +5746,6 @@
             <w:pPr>
               <w:jc w:val="left"/>
             </w:pPr>
-            <w:proofErr w:type="spellStart"/>
             <w:r>
               <w:rPr>
                 <w:rFonts w:ascii="等线" w:eastAsia="等线" w:hAnsi="等线" w:cs="宋体"/>
@@ -5901,7 +5762,6 @@
               </w:rPr>
               <w:t>gap</w:t>
             </w:r>
-            <w:proofErr w:type="spellEnd"/>
           </w:p>
         </w:tc>
         <w:tc>
@@ -5919,8 +5779,6 @@
                 <w:position w:val="-1"/>
               </w:rPr>
             </w:pPr>
-            <w:proofErr w:type="spellStart"/>
-            <w:proofErr w:type="gramStart"/>
             <w:r>
               <w:rPr>
                 <w:rFonts w:ascii="等线" w:eastAsia="等线" w:hAnsi="等线" w:cs="宋体"/>
@@ -5937,8 +5795,6 @@
               </w:rPr>
               <w:t>note</w:t>
             </w:r>
-            <w:proofErr w:type="spellEnd"/>
-            <w:proofErr w:type="gramEnd"/>
             <w:r>
               <w:rPr>
                 <w:rFonts w:ascii="等线" w:eastAsia="等线" w:hAnsi="等线" w:cs="宋体"/>
@@ -7502,33 +7358,7 @@
           <w:szCs w:val="24"/>
           <w:u w:val="single"/>
         </w:rPr>
-        <w:t>{{</w:t>
-      </w:r>
-      <w:proofErr w:type="spellStart"/>
-      <w:r>
-        <w:rPr>
-          <w:rFonts w:ascii="宋体" w:eastAsia="宋体" w:hAnsi="宋体"/>
-          <w:b/>
-          <w:bCs/>
-          <w:color w:val="000000" w:themeColor="text1"/>
-          <w:sz w:val="24"/>
-          <w:szCs w:val="24"/>
-          <w:u w:val="single"/>
-        </w:rPr>
-        <w:t>yesterday_temp</w:t>
-      </w:r>
-      <w:proofErr w:type="spellEnd"/>
-      <w:r>
-        <w:rPr>
-          <w:rFonts w:ascii="宋体" w:eastAsia="宋体" w:hAnsi="宋体"/>
-          <w:b/>
-          <w:bCs/>
-          <w:color w:val="000000" w:themeColor="text1"/>
-          <w:sz w:val="24"/>
-          <w:szCs w:val="24"/>
-          <w:u w:val="single"/>
-        </w:rPr>
-        <w:t>}}</w:t>
+        <w:t>{{yesterday_temp}}</w:t>
       </w:r>
       <w:r>
         <w:rPr>
@@ -8803,7 +8633,43 @@
           <w:szCs w:val="24"/>
           <w:u w:val="single"/>
         </w:rPr>
-        <w:t>{{tap_temp</w:t>
+        <w:t>{{</w:t>
+      </w:r>
+      <w:r>
+        <w:rPr>
+          <w:rFonts w:ascii="宋体" w:eastAsia="宋体" w:hAnsi="宋体" w:hint="eastAsia"/>
+          <w:b/>
+          <w:bCs/>
+          <w:color w:val="FF0000"/>
+          <w:sz w:val="24"/>
+          <w:szCs w:val="24"/>
+          <w:u w:val="single"/>
+        </w:rPr>
+        <w:t>luti</w:t>
+      </w:r>
+      <w:r>
+        <w:rPr>
+          <w:rFonts w:ascii="宋体" w:eastAsia="宋体" w:hAnsi="宋体"/>
+          <w:b/>
+          <w:bCs/>
+          <w:color w:val="FF0000"/>
+          <w:sz w:val="24"/>
+          <w:szCs w:val="24"/>
+          <w:u w:val="single"/>
+        </w:rPr>
+        <w:t>_</w:t>
+      </w:r>
+      <w:r>
+        <w:rPr>
+          <w:rFonts w:ascii="宋体" w:eastAsia="宋体" w:hAnsi="宋体"/>
+          <w:b/>
+          <w:bCs/>
+          <w:color w:val="FF0000"/>
+          <w:sz w:val="24"/>
+          <w:szCs w:val="24"/>
+          <w:u w:val="single"/>
+        </w:rPr>
+        <w:t>temp</w:t>
       </w:r>
       <w:r>
         <w:rPr>
@@ -9085,7 +8951,31 @@
           <w:szCs w:val="24"/>
           <w:u w:val="single"/>
         </w:rPr>
-        <w:t>{{tap_temp</w:t>
+        <w:t>{{</w:t>
+      </w:r>
+      <w:r>
+        <w:rPr>
+          <w:rFonts w:ascii="宋体" w:eastAsia="宋体" w:hAnsi="宋体" w:hint="eastAsia"/>
+          <w:b/>
+          <w:bCs/>
+          <w:color w:val="FF0000"/>
+          <w:sz w:val="24"/>
+          <w:szCs w:val="24"/>
+          <w:u w:val="single"/>
+        </w:rPr>
+        <w:t>luti</w:t>
+      </w:r>
+      <w:r>
+        <w:rPr>
+          <w:rFonts w:ascii="宋体" w:eastAsia="宋体" w:hAnsi="宋体"/>
+          <w:b/>
+          <w:bCs/>
+          <w:color w:val="FF0000"/>
+          <w:sz w:val="24"/>
+          <w:szCs w:val="24"/>
+          <w:u w:val="single"/>
+        </w:rPr>
+        <w:t>_temp</w:t>
       </w:r>
       <w:r>
         <w:rPr>
@@ -9367,7 +9257,31 @@
           <w:szCs w:val="24"/>
           <w:u w:val="single"/>
         </w:rPr>
-        <w:t>{{tap_temp</w:t>
+        <w:t>{{</w:t>
+      </w:r>
+      <w:r>
+        <w:rPr>
+          <w:rFonts w:ascii="宋体" w:eastAsia="宋体" w:hAnsi="宋体"/>
+          <w:b/>
+          <w:bCs/>
+          <w:color w:val="FF0000"/>
+          <w:sz w:val="24"/>
+          <w:szCs w:val="24"/>
+          <w:u w:val="single"/>
+        </w:rPr>
+        <w:t>luti</w:t>
+      </w:r>
+      <w:r>
+        <w:rPr>
+          <w:rFonts w:ascii="宋体" w:eastAsia="宋体" w:hAnsi="宋体"/>
+          <w:b/>
+          <w:bCs/>
+          <w:color w:val="FF0000"/>
+          <w:sz w:val="24"/>
+          <w:szCs w:val="24"/>
+          <w:u w:val="single"/>
+        </w:rPr>
+        <w:t>_temp</w:t>
       </w:r>
       <w:r>
         <w:rPr>
@@ -9664,7 +9578,31 @@
           <w:szCs w:val="24"/>
           <w:u w:val="single"/>
         </w:rPr>
-        <w:t>{{tap_temp</w:t>
+        <w:t>{{</w:t>
+      </w:r>
+      <w:r>
+        <w:rPr>
+          <w:rFonts w:ascii="宋体" w:eastAsia="宋体" w:hAnsi="宋体"/>
+          <w:b/>
+          <w:bCs/>
+          <w:color w:val="FF0000"/>
+          <w:sz w:val="24"/>
+          <w:szCs w:val="24"/>
+          <w:u w:val="single"/>
+        </w:rPr>
+        <w:t>luti</w:t>
+      </w:r>
+      <w:r>
+        <w:rPr>
+          <w:rFonts w:ascii="宋体" w:eastAsia="宋体" w:hAnsi="宋体"/>
+          <w:b/>
+          <w:bCs/>
+          <w:color w:val="FF0000"/>
+          <w:sz w:val="24"/>
+          <w:szCs w:val="24"/>
+          <w:u w:val="single"/>
+        </w:rPr>
+        <w:t>_temp</w:t>
       </w:r>
       <w:r>
         <w:rPr>
@@ -12621,21 +12559,7 @@
       <w:rPr>
         <w:rFonts w:hint="eastAsia"/>
       </w:rPr>
-      <w:t>高炉</w:t>
-    </w:r>
-    <w:proofErr w:type="gramStart"/>
-    <w:r>
-      <w:rPr>
-        <w:rFonts w:hint="eastAsia"/>
-      </w:rPr>
-      <w:t>日分析</w:t>
-    </w:r>
-    <w:proofErr w:type="gramEnd"/>
-    <w:r>
-      <w:rPr>
-        <w:rFonts w:hint="eastAsia"/>
-      </w:rPr>
-      <w:t>报告</w:t>
+      <w:t>高炉日分析报告</w:t>
     </w:r>
   </w:p>
   <w:p>
@@ -12669,7 +12593,7 @@
         <v:path o:extrusionok="f" gradientshapeok="t" o:connecttype="rect"/>
         <o:lock v:ext="edit" aspectratio="t"/>
       </v:shapetype>
-      <v:shape id="_x0000_i5099" type="#_x0000_t75" style="width:11.25pt;height:11.25pt" o:bullet="t">
+      <v:shape id="_x0000_i6230" type="#_x0000_t75" style="width:11.25pt;height:11.25pt" o:bullet="t">
         <v:imagedata r:id="rId1" o:title="mso4EA7"/>
       </v:shape>
     </w:pict>
@@ -14611,7 +14535,7 @@
 </file>
 
 <file path=customXml/itemProps1.xml><?xml version="1.0" encoding="utf-8"?>
-<ds:datastoreItem xmlns:ds="http://schemas.openxmlformats.org/officeDocument/2006/customXml" ds:itemID="{C54C8F77-2EFD-4FAA-88D0-3D3E853F1962}">
+<ds:datastoreItem xmlns:ds="http://schemas.openxmlformats.org/officeDocument/2006/customXml" ds:itemID="{DC4E159A-9C7B-4174-BEBE-DAD716BFA57B}">
   <ds:schemaRefs>
     <ds:schemaRef ds:uri="http://schemas.openxmlformats.org/officeDocument/2006/bibliography"/>
   </ds:schemaRefs>

</xml_diff>